<commit_message>
cambios en la basede datos, se añade tabla tipo:usuarios
</commit_message>
<xml_diff>
--- a/documentacion/HistoriasUsuario17032015.docx
+++ b/documentacion/HistoriasUsuario17032015.docx
@@ -15,6 +15,191 @@
         <w:rPr>
           <w:b/>
         </w:rPr>
+        <w:t>Historia</w:t>
+      </w:r>
+      <w:r>
+        <w:rPr>
+          <w:b/>
+        </w:rPr>
+        <w:t xml:space="preserve">: </w:t>
+      </w:r>
+      <w:r>
+        <w:t>Gestionar Productos</w:t>
+      </w:r>
+    </w:p>
+    <w:p>
+      <w:r>
+        <w:rPr>
+          <w:b/>
+        </w:rPr>
+        <w:t>ID:</w:t>
+      </w:r>
+      <w:r>
+        <w:t xml:space="preserve"> 2</w:t>
+      </w:r>
+    </w:p>
+    <w:p>
+      <w:r>
+        <w:rPr>
+          <w:b/>
+        </w:rPr>
+        <w:t>Descripción:</w:t>
+      </w:r>
+      <w:r>
+        <w:t xml:space="preserve"> Yo como administrador de la tienda necesito registrar, actualizar, eliminar la información de un producto. La información que se necesita saber de un producto son nombre, medida, presentaciones, fecha de vencimiento, precio de venta, precio de compra, si el producto tiene algún descuento.</w:t>
+      </w:r>
+    </w:p>
+    <w:p>
+      <w:pPr>
+        <w:rPr>
+          <w:b/>
+        </w:rPr>
+      </w:pPr>
+      <w:r>
+        <w:rPr>
+          <w:b/>
+        </w:rPr>
+        <w:t>Prioridad</w:t>
+      </w:r>
+      <w:r>
+        <w:rPr>
+          <w:b/>
+        </w:rPr>
+        <w:t>:</w:t>
+      </w:r>
+      <w:r>
+        <w:rPr>
+          <w:b/>
+        </w:rPr>
+        <w:t xml:space="preserve"> 1</w:t>
+      </w:r>
+    </w:p>
+    <w:p>
+      <w:pPr>
+        <w:rPr>
+          <w:b/>
+        </w:rPr>
+      </w:pPr>
+      <w:r>
+        <w:rPr>
+          <w:b/>
+        </w:rPr>
+        <w:t>Esfuerzo: 13</w:t>
+      </w:r>
+    </w:p>
+    <w:p>
+      <w:pPr>
+        <w:rPr>
+          <w:b/>
+        </w:rPr>
+      </w:pPr>
+      <w:r>
+        <w:rPr>
+          <w:b/>
+        </w:rPr>
+        <w:t>Criterios de Aceptación:</w:t>
+      </w:r>
+    </w:p>
+    <w:p>
+      <w:pPr>
+        <w:rPr>
+          <w:b/>
+        </w:rPr>
+      </w:pPr>
+    </w:p>
+    <w:p>
+      <w:pPr>
+        <w:rPr>
+          <w:b/>
+        </w:rPr>
+      </w:pPr>
+      <w:r>
+        <w:rPr>
+          <w:b/>
+        </w:rPr>
+        <w:t xml:space="preserve">Historia: </w:t>
+      </w:r>
+      <w:r>
+        <w:t>Gestionar usuarios</w:t>
+      </w:r>
+      <w:r>
+        <w:t>.</w:t>
+      </w:r>
+    </w:p>
+    <w:p>
+      <w:pPr>
+        <w:rPr>
+          <w:b/>
+        </w:rPr>
+      </w:pPr>
+      <w:r>
+        <w:rPr>
+          <w:b/>
+        </w:rPr>
+        <w:t>ID: 10</w:t>
+      </w:r>
+    </w:p>
+    <w:p>
+      <w:pPr>
+        <w:rPr>
+          <w:b/>
+        </w:rPr>
+      </w:pPr>
+      <w:r>
+        <w:rPr>
+          <w:b/>
+        </w:rPr>
+        <w:t xml:space="preserve">Descripción: </w:t>
+      </w:r>
+      <w:r>
+        <w:t>Yo como administrador requiero registrar, act</w:t>
+      </w:r>
+      <w:r>
+        <w:t>ualizar y eliminar la informació</w:t>
+      </w:r>
+      <w:r>
+        <w:t>n de los usuarios</w:t>
+      </w:r>
+      <w:r>
+        <w:t xml:space="preserve"> de tal forma que pueda  crear, los diferentes roles de los usuarios, como ser un administrador, vendedor y encargado de almacenes.</w:t>
+      </w:r>
+    </w:p>
+    <w:p>
+      <w:pPr>
+        <w:rPr>
+          <w:b/>
+        </w:rPr>
+      </w:pPr>
+      <w:r>
+        <w:rPr>
+          <w:b/>
+        </w:rPr>
+        <w:t>Importancia: 2</w:t>
+      </w:r>
+    </w:p>
+    <w:p>
+      <w:r>
+        <w:rPr>
+          <w:b/>
+        </w:rPr>
+        <w:t>Criterios de Aceptación:</w:t>
+      </w:r>
+    </w:p>
+    <w:p>
+      <w:r>
+        <w:t>L agestión de usuarios solo puede ser realizado por un usuario administrador del sistema.</w:t>
+      </w:r>
+    </w:p>
+    <w:p>
+      <w:pPr>
+        <w:jc w:val="center"/>
+      </w:pPr>
+    </w:p>
+    <w:p>
+      <w:r>
+        <w:rPr>
+          <w:b/>
+        </w:rPr>
         <w:t>Historia:</w:t>
       </w:r>
       <w:r>
@@ -109,11 +294,250 @@
           <w:b/>
         </w:rPr>
       </w:pPr>
+      <w:r>
+        <w:rPr>
+          <w:b/>
+        </w:rPr>
+        <w:t>Iteración</w:t>
+      </w:r>
+      <w:r>
+        <w:rPr>
+          <w:b/>
+        </w:rPr>
+        <w:t>: 2</w:t>
+      </w:r>
+    </w:p>
+    <w:p>
+      <w:pPr>
+        <w:rPr>
+          <w:b/>
+        </w:rPr>
+      </w:pPr>
+      <w:r>
+        <w:rPr>
+          <w:b/>
+        </w:rPr>
+        <w:t xml:space="preserve">Historia: </w:t>
+      </w:r>
+      <w:r>
+        <w:t>Autenticació</w:t>
+      </w:r>
+      <w:r>
+        <w:t>n.</w:t>
+      </w:r>
+    </w:p>
+    <w:p>
+      <w:pPr>
+        <w:rPr>
+          <w:b/>
+        </w:rPr>
+      </w:pPr>
+      <w:r>
+        <w:rPr>
+          <w:b/>
+        </w:rPr>
+        <w:t>ID: 11</w:t>
+      </w:r>
+    </w:p>
+    <w:p>
+      <w:pPr>
+        <w:rPr>
+          <w:b/>
+        </w:rPr>
+      </w:pPr>
+      <w:r>
+        <w:rPr>
+          <w:b/>
+        </w:rPr>
+        <w:lastRenderedPageBreak/>
+        <w:t>Descripción</w:t>
+      </w:r>
+      <w:r>
+        <w:t xml:space="preserve">: </w:t>
+      </w:r>
+      <w:bookmarkStart w:id="0" w:name="_GoBack"/>
+      <w:r>
+        <w:t>Yo como usuario (administrador y vendedor) debo aute</w:t>
+      </w:r>
+      <w:r>
+        <w:t>nticar mi contraseña y nombre  para poder  ingresar</w:t>
+      </w:r>
+      <w:r>
+        <w:t xml:space="preserve"> a mi cuenta</w:t>
+      </w:r>
+      <w:bookmarkEnd w:id="0"/>
+      <w:r>
+        <w:t>.</w:t>
+      </w:r>
+    </w:p>
+    <w:p>
+      <w:pPr>
+        <w:rPr>
+          <w:b/>
+        </w:rPr>
+      </w:pPr>
+      <w:r>
+        <w:rPr>
+          <w:b/>
+        </w:rPr>
+        <w:t>Importancia: 2</w:t>
+      </w:r>
+    </w:p>
+    <w:p>
+      <w:pPr>
+        <w:rPr>
+          <w:b/>
+        </w:rPr>
+      </w:pPr>
+      <w:r>
+        <w:rPr>
+          <w:b/>
+        </w:rPr>
+        <w:t xml:space="preserve">Criterios de </w:t>
+      </w:r>
       <w:proofErr w:type="spellStart"/>
       <w:r>
         <w:rPr>
           <w:b/>
         </w:rPr>
+        <w:t>Aceptacion</w:t>
+      </w:r>
+      <w:proofErr w:type="spellEnd"/>
+      <w:r>
+        <w:rPr>
+          <w:b/>
+        </w:rPr>
+        <w:t>:</w:t>
+      </w:r>
+    </w:p>
+    <w:p>
+      <w:pPr>
+        <w:rPr>
+          <w:b/>
+        </w:rPr>
+      </w:pPr>
+    </w:p>
+    <w:p>
+      <w:pPr>
+        <w:rPr>
+          <w:b/>
+        </w:rPr>
+      </w:pPr>
+    </w:p>
+    <w:p>
+      <w:pPr>
+        <w:rPr>
+          <w:b/>
+        </w:rPr>
+      </w:pPr>
+    </w:p>
+    <w:p>
+      <w:pPr>
+        <w:rPr>
+          <w:b/>
+        </w:rPr>
+      </w:pPr>
+    </w:p>
+    <w:p>
+      <w:pPr>
+        <w:rPr>
+          <w:b/>
+        </w:rPr>
+      </w:pPr>
+      <w:r>
+        <w:rPr>
+          <w:b/>
+        </w:rPr>
+        <w:t>Historia:</w:t>
+      </w:r>
+      <w:r>
+        <w:t xml:space="preserve"> Gestionar ventas po</w:t>
+      </w:r>
+      <w:r>
+        <w:t>r</w:t>
+      </w:r>
+      <w:r>
+        <w:t xml:space="preserve"> el vendedor.</w:t>
+      </w:r>
+      <w:r>
+        <w:rPr>
+          <w:b/>
+        </w:rPr>
+        <w:t xml:space="preserve"> </w:t>
+      </w:r>
+    </w:p>
+    <w:p>
+      <w:pPr>
+        <w:rPr>
+          <w:b/>
+        </w:rPr>
+      </w:pPr>
+      <w:r>
+        <w:rPr>
+          <w:b/>
+        </w:rPr>
+        <w:t>ID: 9</w:t>
+      </w:r>
+    </w:p>
+    <w:p>
+      <w:pPr>
+        <w:rPr>
+          <w:b/>
+        </w:rPr>
+      </w:pPr>
+      <w:r>
+        <w:rPr>
+          <w:b/>
+        </w:rPr>
+        <w:t xml:space="preserve">Descripción: </w:t>
+      </w:r>
+      <w:r>
+        <w:t xml:space="preserve">Yo como vendedor necesito registrar cada producto vendido de tal manera que disminuya </w:t>
+      </w:r>
+      <w:r>
+        <w:t>las unidades de dicho producto en</w:t>
+      </w:r>
+      <w:r>
+        <w:t xml:space="preserve"> la tienda.</w:t>
+      </w:r>
+    </w:p>
+    <w:p>
+      <w:pPr>
+        <w:rPr>
+          <w:b/>
+        </w:rPr>
+      </w:pPr>
+      <w:r>
+        <w:rPr>
+          <w:b/>
+        </w:rPr>
+        <w:t>Importancia: 1</w:t>
+      </w:r>
+    </w:p>
+    <w:p>
+      <w:pPr>
+        <w:rPr>
+          <w:b/>
+        </w:rPr>
+      </w:pPr>
+      <w:r>
+        <w:rPr>
+          <w:b/>
+        </w:rPr>
+        <w:t>Criterios de Aceptación:</w:t>
+      </w:r>
+    </w:p>
+    <w:p>
+      <w:pPr>
+        <w:rPr>
+          <w:b/>
+        </w:rPr>
+      </w:pPr>
+      <w:proofErr w:type="spellStart"/>
+      <w:r>
+        <w:rPr>
+          <w:b/>
+        </w:rPr>
         <w:t>Iteracion</w:t>
       </w:r>
       <w:proofErr w:type="spellEnd"/>
@@ -121,8 +545,15 @@
         <w:rPr>
           <w:b/>
         </w:rPr>
-        <w:t>: 1</w:t>
-      </w:r>
+        <w:t>: 2</w:t>
+      </w:r>
+    </w:p>
+    <w:p>
+      <w:pPr>
+        <w:rPr>
+          <w:b/>
+        </w:rPr>
+      </w:pPr>
     </w:p>
     <w:p>
       <w:pPr>
@@ -145,162 +576,6 @@
       </w:r>
     </w:p>
     <w:p/>
-    <w:p>
-      <w:r>
-        <w:rPr>
-          <w:b/>
-        </w:rPr>
-        <w:t>Historia</w:t>
-      </w:r>
-      <w:r>
-        <w:rPr>
-          <w:b/>
-        </w:rPr>
-        <w:t xml:space="preserve">: </w:t>
-      </w:r>
-      <w:r>
-        <w:t>Gestionar Productos</w:t>
-      </w:r>
-    </w:p>
-    <w:p>
-      <w:r>
-        <w:rPr>
-          <w:b/>
-        </w:rPr>
-        <w:t>ID:</w:t>
-      </w:r>
-      <w:r>
-        <w:t xml:space="preserve"> 2</w:t>
-      </w:r>
-    </w:p>
-    <w:p>
-      <w:r>
-        <w:rPr>
-          <w:b/>
-        </w:rPr>
-        <w:t>Descripción</w:t>
-      </w:r>
-      <w:r>
-        <w:rPr>
-          <w:b/>
-        </w:rPr>
-        <w:t>:</w:t>
-      </w:r>
-      <w:r>
-        <w:t xml:space="preserve"> Yo como</w:t>
-      </w:r>
-      <w:r>
-        <w:t xml:space="preserve"> administrador de la tienda necesito</w:t>
-      </w:r>
-      <w:r>
-        <w:t xml:space="preserve"> registrar</w:t>
-      </w:r>
-      <w:r>
-        <w:t>, ac</w:t>
-      </w:r>
-      <w:r>
-        <w:t>tualizar, eliminar la informació</w:t>
-      </w:r>
-      <w:r>
-        <w:t>n de un producto</w:t>
-      </w:r>
-      <w:r>
-        <w:t xml:space="preserve">. La información </w:t>
-      </w:r>
-      <w:r>
-        <w:t xml:space="preserve">que </w:t>
-      </w:r>
-      <w:r>
-        <w:t xml:space="preserve">se </w:t>
-      </w:r>
-      <w:r>
-        <w:t>necesita</w:t>
-      </w:r>
-      <w:r>
-        <w:t xml:space="preserve"> saber de un </w:t>
-      </w:r>
-      <w:r>
-        <w:t>producto son nombre</w:t>
-      </w:r>
-      <w:r>
-        <w:t>, medida,</w:t>
-      </w:r>
-      <w:r>
-        <w:t xml:space="preserve"> </w:t>
-      </w:r>
-      <w:r>
-        <w:t xml:space="preserve">presentaciones, fecha de vencimiento, precio de venta, precio de compra, si el producto tiene </w:t>
-      </w:r>
-      <w:r>
-        <w:t>algún</w:t>
-      </w:r>
-      <w:r>
-        <w:t xml:space="preserve"> d</w:t>
-      </w:r>
-      <w:r>
-        <w:t>escuento</w:t>
-      </w:r>
-      <w:r>
-        <w:t>.</w:t>
-      </w:r>
-    </w:p>
-    <w:p>
-      <w:pPr>
-        <w:rPr>
-          <w:b/>
-        </w:rPr>
-      </w:pPr>
-      <w:r>
-        <w:rPr>
-          <w:b/>
-        </w:rPr>
-        <w:t>Prioridad</w:t>
-      </w:r>
-      <w:r>
-        <w:rPr>
-          <w:b/>
-        </w:rPr>
-        <w:t>:</w:t>
-      </w:r>
-      <w:r>
-        <w:rPr>
-          <w:b/>
-        </w:rPr>
-        <w:t xml:space="preserve"> </w:t>
-      </w:r>
-      <w:r>
-        <w:rPr>
-          <w:b/>
-        </w:rPr>
-        <w:t>1</w:t>
-      </w:r>
-    </w:p>
-    <w:p>
-      <w:pPr>
-        <w:rPr>
-          <w:b/>
-        </w:rPr>
-      </w:pPr>
-      <w:r>
-        <w:rPr>
-          <w:b/>
-        </w:rPr>
-        <w:t>Esfuerzo: 13</w:t>
-      </w:r>
-    </w:p>
-    <w:p>
-      <w:pPr>
-        <w:rPr>
-          <w:b/>
-        </w:rPr>
-      </w:pPr>
-      <w:r>
-        <w:rPr>
-          <w:b/>
-        </w:rPr>
-        <w:t>Criterios de Aceptación:</w:t>
-      </w:r>
-    </w:p>
     <w:p>
       <w:pPr>
         <w:rPr>
@@ -1219,20 +1494,6 @@
           <w:b/>
         </w:rPr>
       </w:pPr>
-    </w:p>
-    <w:p>
-      <w:pPr>
-        <w:rPr>
-          <w:b/>
-        </w:rPr>
-      </w:pPr>
-    </w:p>
-    <w:p>
-      <w:pPr>
-        <w:rPr>
-          <w:b/>
-        </w:rPr>
-      </w:pPr>
       <w:r>
         <w:rPr>
           <w:b/>
@@ -1240,54 +1501,61 @@
         <w:t>Historia:</w:t>
       </w:r>
       <w:r>
-        <w:t xml:space="preserve"> Gestionar ventas po</w:t>
-      </w:r>
-      <w:r>
-        <w:t>r</w:t>
-      </w:r>
-      <w:r>
-        <w:t xml:space="preserve"> el vendedor.</w:t>
-      </w:r>
-      <w:r>
         <w:rPr>
           <w:b/>
         </w:rPr>
         <w:t xml:space="preserve"> </w:t>
       </w:r>
-    </w:p>
-    <w:p>
-      <w:pPr>
-        <w:rPr>
-          <w:b/>
-        </w:rPr>
-      </w:pPr>
-      <w:r>
-        <w:rPr>
-          <w:b/>
-        </w:rPr>
-        <w:t>ID: 9</w:t>
-      </w:r>
-    </w:p>
-    <w:p>
-      <w:pPr>
-        <w:rPr>
-          <w:b/>
-        </w:rPr>
-      </w:pPr>
-      <w:r>
-        <w:rPr>
-          <w:b/>
-        </w:rPr>
-        <w:t xml:space="preserve">Descripción: </w:t>
-      </w:r>
-      <w:r>
-        <w:t xml:space="preserve">Yo como vendedor necesito registrar cada producto vendido de tal manera que disminuya </w:t>
-      </w:r>
-      <w:r>
-        <w:t>las unidades de dicho producto en</w:t>
-      </w:r>
-      <w:r>
-        <w:t xml:space="preserve"> la tienda.</w:t>
+      <w:r>
+        <w:t>Gestionar Clientes.</w:t>
+      </w:r>
+    </w:p>
+    <w:p>
+      <w:pPr>
+        <w:rPr>
+          <w:b/>
+        </w:rPr>
+      </w:pPr>
+      <w:r>
+        <w:rPr>
+          <w:b/>
+        </w:rPr>
+        <w:t xml:space="preserve">ID: </w:t>
+      </w:r>
+      <w:r>
+        <w:t>12</w:t>
+      </w:r>
+    </w:p>
+    <w:p>
+      <w:r>
+        <w:rPr>
+          <w:b/>
+        </w:rPr>
+        <w:t>Descripció</w:t>
+      </w:r>
+      <w:r>
+        <w:rPr>
+          <w:b/>
+        </w:rPr>
+        <w:t>n:</w:t>
+      </w:r>
+      <w:r>
+        <w:rPr>
+          <w:b/>
+        </w:rPr>
+        <w:t xml:space="preserve"> </w:t>
+      </w:r>
+      <w:r>
+        <w:t xml:space="preserve">Yo como vendedor debo registrar, actualizar y </w:t>
+      </w:r>
+      <w:r>
+        <w:t>eliminar la información de nuevos clientes. Esta información se utiliza para la venta y facturación de l</w:t>
+      </w:r>
+      <w:r>
+        <w:t>o</w:t>
+      </w:r>
+      <w:r>
+        <w:t>s productos comprados por el proveedor.</w:t>
       </w:r>
     </w:p>
     <w:p>
@@ -1302,60 +1570,94 @@
         </w:rPr>
         <w:t>Importancia:</w:t>
       </w:r>
-      <w:r>
-        <w:rPr>
-          <w:b/>
-        </w:rPr>
-        <w:t xml:space="preserve"> 1</w:t>
-      </w:r>
-    </w:p>
-    <w:p>
-      <w:pPr>
-        <w:rPr>
-          <w:b/>
-        </w:rPr>
-      </w:pPr>
-      <w:r>
-        <w:rPr>
-          <w:b/>
-        </w:rPr>
-        <w:t>Criterios de Aceptación:</w:t>
-      </w:r>
-    </w:p>
-    <w:p>
-      <w:pPr>
-        <w:rPr>
-          <w:b/>
-        </w:rPr>
-      </w:pPr>
+    </w:p>
+    <w:p>
+      <w:pPr>
+        <w:rPr>
+          <w:b/>
+        </w:rPr>
+      </w:pPr>
+      <w:r>
+        <w:rPr>
+          <w:b/>
+        </w:rPr>
+        <w:t xml:space="preserve">Criterios de </w:t>
+      </w:r>
       <w:proofErr w:type="spellStart"/>
       <w:r>
         <w:rPr>
           <w:b/>
         </w:rPr>
-        <w:t>Iteracion</w:t>
+        <w:t>Aceptacion</w:t>
       </w:r>
       <w:proofErr w:type="spellEnd"/>
       <w:r>
         <w:rPr>
           <w:b/>
         </w:rPr>
-        <w:t>: 2</w:t>
-      </w:r>
-    </w:p>
-    <w:p>
-      <w:pPr>
-        <w:rPr>
-          <w:b/>
-        </w:rPr>
-      </w:pPr>
-    </w:p>
-    <w:p>
-      <w:pPr>
-        <w:rPr>
-          <w:b/>
-        </w:rPr>
-      </w:pPr>
+        <w:t>:</w:t>
+      </w:r>
+    </w:p>
+    <w:p>
+      <w:pPr>
+        <w:rPr>
+          <w:b/>
+        </w:rPr>
+      </w:pPr>
+    </w:p>
+    <w:p>
+      <w:pPr>
+        <w:rPr>
+          <w:b/>
+        </w:rPr>
+      </w:pPr>
+    </w:p>
+    <w:p>
+      <w:pPr>
+        <w:rPr>
+          <w:b/>
+        </w:rPr>
+      </w:pPr>
+      <w:r>
+        <w:rPr>
+          <w:b/>
+        </w:rPr>
+        <w:t>Historia:</w:t>
+      </w:r>
+    </w:p>
+    <w:p>
+      <w:pPr>
+        <w:rPr>
+          <w:b/>
+        </w:rPr>
+      </w:pPr>
+      <w:r>
+        <w:rPr>
+          <w:b/>
+        </w:rPr>
+        <w:t xml:space="preserve">ID: </w:t>
+      </w:r>
+    </w:p>
+    <w:p>
+      <w:pPr>
+        <w:rPr>
+          <w:b/>
+        </w:rPr>
+      </w:pPr>
+      <w:proofErr w:type="spellStart"/>
+      <w:r>
+        <w:rPr>
+          <w:b/>
+        </w:rPr>
+        <w:t>Descripcion</w:t>
+      </w:r>
+      <w:proofErr w:type="spellEnd"/>
+      <w:r>
+        <w:rPr>
+          <w:b/>
+        </w:rPr>
+        <w:t>:</w:t>
+      </w:r>
     </w:p>
     <w:p>
       <w:pPr>
@@ -1368,95 +1670,34 @@
           <w:b/>
         </w:rPr>
         <w:lastRenderedPageBreak/>
-        <w:t xml:space="preserve">Historia: </w:t>
-      </w:r>
-      <w:r>
-        <w:t>Gestionar usuarios</w:t>
-      </w:r>
-      <w:r>
-        <w:t>.</w:t>
-      </w:r>
-    </w:p>
-    <w:p>
-      <w:pPr>
-        <w:rPr>
-          <w:b/>
-        </w:rPr>
-      </w:pPr>
-      <w:r>
-        <w:rPr>
-          <w:b/>
-        </w:rPr>
-        <w:t>ID: 10</w:t>
-      </w:r>
-    </w:p>
-    <w:p>
-      <w:pPr>
-        <w:rPr>
-          <w:b/>
-        </w:rPr>
-      </w:pPr>
-      <w:r>
-        <w:rPr>
-          <w:b/>
-        </w:rPr>
-        <w:t xml:space="preserve">Descripción: </w:t>
-      </w:r>
-      <w:r>
-        <w:t>Yo como administrador requiero registrar, act</w:t>
-      </w:r>
-      <w:r>
-        <w:t>ualizar y eliminar la informació</w:t>
-      </w:r>
-      <w:r>
-        <w:t>n de los usuarios</w:t>
-      </w:r>
-      <w:r>
-        <w:t xml:space="preserve"> de tal forma que pueda  crear, los diferentes roles de los usuarios, como ser un administrador, vendedor y encargado de almacenes.</w:t>
-      </w:r>
-    </w:p>
-    <w:p>
-      <w:pPr>
-        <w:rPr>
-          <w:b/>
-        </w:rPr>
-      </w:pPr>
-      <w:r>
-        <w:rPr>
-          <w:b/>
-        </w:rPr>
         <w:t>Importancia:</w:t>
       </w:r>
-      <w:r>
-        <w:rPr>
-          <w:b/>
-        </w:rPr>
-        <w:t xml:space="preserve"> 2</w:t>
-      </w:r>
-    </w:p>
-    <w:p>
-      <w:r>
-        <w:rPr>
-          <w:b/>
-        </w:rPr>
-        <w:t>Criterios de Aceptación:</w:t>
-      </w:r>
-    </w:p>
-    <w:p>
-      <w:r>
-        <w:t xml:space="preserve">L agestión de usuarios solo puede ser realizado por un </w:t>
-      </w:r>
-      <w:r>
-        <w:t xml:space="preserve">usuario </w:t>
-      </w:r>
-      <w:r>
-        <w:t>administrador</w:t>
-      </w:r>
-      <w:r>
-        <w:t xml:space="preserve"> del sistema</w:t>
-      </w:r>
-      <w:r>
-        <w:t>.</w:t>
+    </w:p>
+    <w:p>
+      <w:pPr>
+        <w:rPr>
+          <w:b/>
+        </w:rPr>
+      </w:pPr>
+      <w:r>
+        <w:rPr>
+          <w:b/>
+        </w:rPr>
+        <w:t xml:space="preserve">Criterios de </w:t>
+      </w:r>
+      <w:proofErr w:type="spellStart"/>
+      <w:r>
+        <w:rPr>
+          <w:b/>
+        </w:rPr>
+        <w:t>Aceptacion</w:t>
+      </w:r>
+      <w:proofErr w:type="spellEnd"/>
+      <w:r>
+        <w:rPr>
+          <w:b/>
+        </w:rPr>
+        <w:t>:</w:t>
       </w:r>
     </w:p>
     <w:p>
@@ -1485,18 +1726,6 @@
         </w:rPr>
         <w:t>Historia:</w:t>
       </w:r>
-      <w:r>
-        <w:rPr>
-          <w:b/>
-        </w:rPr>
-        <w:t xml:space="preserve"> </w:t>
-      </w:r>
-      <w:r>
-        <w:t>Autenticació</w:t>
-      </w:r>
-      <w:r>
-        <w:t>n.</w:t>
-      </w:r>
     </w:p>
     <w:p>
       <w:pPr>
@@ -1510,37 +1739,27 @@
         </w:rPr>
         <w:t xml:space="preserve">ID: </w:t>
       </w:r>
-      <w:r>
-        <w:rPr>
-          <w:b/>
-        </w:rPr>
-        <w:t>11</w:t>
-      </w:r>
-    </w:p>
-    <w:p>
-      <w:pPr>
-        <w:rPr>
-          <w:b/>
-        </w:rPr>
-      </w:pPr>
-      <w:r>
-        <w:rPr>
-          <w:b/>
-        </w:rPr>
-        <w:t>Descripció</w:t>
-      </w:r>
-      <w:r>
-        <w:rPr>
-          <w:b/>
-        </w:rPr>
-        <w:t>n</w:t>
-      </w:r>
-      <w:r>
+    </w:p>
+    <w:p>
+      <w:pPr>
+        <w:rPr>
+          <w:b/>
+        </w:rPr>
+      </w:pPr>
+      <w:proofErr w:type="spellStart"/>
+      <w:r>
+        <w:rPr>
+          <w:b/>
+        </w:rPr>
+        <w:t>Descripcion</w:t>
+      </w:r>
+      <w:proofErr w:type="spellEnd"/>
+      <w:r>
+        <w:rPr>
+          <w:b/>
+        </w:rPr>
         <w:t>:</w:t>
       </w:r>
-      <w:r>
-        <w:t xml:space="preserve"> Yo como usuario (administrador y vendedor) debo autenticar mi contraseña y nombre de para poder entrar a mi cuenta.</w:t>
-      </w:r>
     </w:p>
     <w:p>
       <w:pPr>
@@ -1554,12 +1773,6 @@
         </w:rPr>
         <w:t>Importancia:</w:t>
       </w:r>
-      <w:r>
-        <w:rPr>
-          <w:b/>
-        </w:rPr>
-        <w:t xml:space="preserve"> 2</w:t>
-      </w:r>
     </w:p>
     <w:p>
       <w:pPr>
@@ -1614,15 +1827,6 @@
         </w:rPr>
         <w:t>Historia:</w:t>
       </w:r>
-      <w:r>
-        <w:rPr>
-          <w:b/>
-        </w:rPr>
-        <w:t xml:space="preserve"> </w:t>
-      </w:r>
-      <w:r>
-        <w:t>Gestionar Clientes.</w:t>
-      </w:r>
     </w:p>
     <w:p>
       <w:pPr>
@@ -1636,40 +1840,26 @@
         </w:rPr>
         <w:t xml:space="preserve">ID: </w:t>
       </w:r>
-      <w:r>
-        <w:t>12</w:t>
-      </w:r>
-    </w:p>
-    <w:p>
-      <w:r>
-        <w:rPr>
-          <w:b/>
-        </w:rPr>
-        <w:t>Descripció</w:t>
-      </w:r>
-      <w:r>
-        <w:rPr>
-          <w:b/>
-        </w:rPr>
-        <w:t>n:</w:t>
-      </w:r>
-      <w:r>
-        <w:rPr>
-          <w:b/>
-        </w:rPr>
-        <w:t xml:space="preserve"> </w:t>
-      </w:r>
-      <w:r>
-        <w:t xml:space="preserve">Yo como vendedor debo registrar, actualizar y </w:t>
-      </w:r>
-      <w:r>
-        <w:t>eliminar la información de nuevos clientes. Esta información se utiliza para la venta y facturación de l</w:t>
-      </w:r>
-      <w:r>
-        <w:t>o</w:t>
-      </w:r>
-      <w:r>
-        <w:t>s productos comprados por el proveedor.</w:t>
+    </w:p>
+    <w:p>
+      <w:pPr>
+        <w:rPr>
+          <w:b/>
+        </w:rPr>
+      </w:pPr>
+      <w:proofErr w:type="spellStart"/>
+      <w:r>
+        <w:rPr>
+          <w:b/>
+        </w:rPr>
+        <w:t>Descripcion</w:t>
+      </w:r>
+      <w:proofErr w:type="spellEnd"/>
+      <w:r>
+        <w:rPr>
+          <w:b/>
+        </w:rPr>
+        <w:t>:</w:t>
       </w:r>
     </w:p>
     <w:p>
@@ -1732,377 +1922,74 @@
           <w:b/>
         </w:rPr>
       </w:pPr>
-      <w:r>
-        <w:rPr>
-          <w:b/>
-        </w:rPr>
-        <w:t>Historia:</w:t>
-      </w:r>
-    </w:p>
-    <w:p>
-      <w:pPr>
-        <w:rPr>
-          <w:b/>
-        </w:rPr>
-      </w:pPr>
-      <w:r>
-        <w:rPr>
-          <w:b/>
-        </w:rPr>
-        <w:t xml:space="preserve">ID: </w:t>
-      </w:r>
-    </w:p>
-    <w:p>
-      <w:pPr>
-        <w:rPr>
-          <w:b/>
-        </w:rPr>
-      </w:pPr>
-      <w:proofErr w:type="spellStart"/>
+    </w:p>
+    <w:p>
+      <w:pPr>
+        <w:rPr>
+          <w:b/>
+        </w:rPr>
+      </w:pPr>
+    </w:p>
+    <w:p>
+      <w:pPr>
+        <w:rPr>
+          <w:b/>
+        </w:rPr>
+      </w:pPr>
+    </w:p>
+    <w:p>
+      <w:pPr>
+        <w:rPr>
+          <w:b/>
+        </w:rPr>
+      </w:pPr>
+    </w:p>
+    <w:p>
+      <w:pPr>
+        <w:rPr>
+          <w:b/>
+        </w:rPr>
+      </w:pPr>
+    </w:p>
+    <w:p>
+      <w:pPr>
+        <w:rPr>
+          <w:b/>
+        </w:rPr>
+      </w:pPr>
+    </w:p>
+    <w:p>
+      <w:pPr>
+        <w:rPr>
+          <w:b/>
+        </w:rPr>
+      </w:pPr>
+    </w:p>
+    <w:p>
+      <w:pPr>
+        <w:rPr>
+          <w:b/>
+        </w:rPr>
+      </w:pPr>
+    </w:p>
+    <w:p>
+      <w:pPr>
+        <w:rPr>
+          <w:b/>
+        </w:rPr>
+      </w:pPr>
+    </w:p>
+    <w:p>
+      <w:pPr>
+        <w:rPr>
+          <w:b/>
+        </w:rPr>
+      </w:pPr>
       <w:r>
         <w:rPr>
           <w:b/>
         </w:rPr>
         <w:lastRenderedPageBreak/>
-        <w:t>Descripcion</w:t>
-      </w:r>
-      <w:proofErr w:type="spellEnd"/>
-      <w:r>
-        <w:rPr>
-          <w:b/>
-        </w:rPr>
-        <w:t>:</w:t>
-      </w:r>
-    </w:p>
-    <w:p>
-      <w:pPr>
-        <w:rPr>
-          <w:b/>
-        </w:rPr>
-      </w:pPr>
-      <w:r>
-        <w:rPr>
-          <w:b/>
-        </w:rPr>
-        <w:t>Importancia:</w:t>
-      </w:r>
-    </w:p>
-    <w:p>
-      <w:pPr>
-        <w:rPr>
-          <w:b/>
-        </w:rPr>
-      </w:pPr>
-      <w:r>
-        <w:rPr>
-          <w:b/>
-        </w:rPr>
-        <w:t xml:space="preserve">Criterios de </w:t>
-      </w:r>
-      <w:proofErr w:type="spellStart"/>
-      <w:r>
-        <w:rPr>
-          <w:b/>
-        </w:rPr>
-        <w:t>Aceptacion</w:t>
-      </w:r>
-      <w:proofErr w:type="spellEnd"/>
-      <w:r>
-        <w:rPr>
-          <w:b/>
-        </w:rPr>
-        <w:t>:</w:t>
-      </w:r>
-    </w:p>
-    <w:p>
-      <w:pPr>
-        <w:rPr>
-          <w:b/>
-        </w:rPr>
-      </w:pPr>
-    </w:p>
-    <w:p>
-      <w:pPr>
-        <w:rPr>
-          <w:b/>
-        </w:rPr>
-      </w:pPr>
-    </w:p>
-    <w:p>
-      <w:pPr>
-        <w:rPr>
-          <w:b/>
-        </w:rPr>
-      </w:pPr>
-      <w:r>
-        <w:rPr>
-          <w:b/>
-        </w:rPr>
-        <w:t>Historia:</w:t>
-      </w:r>
-    </w:p>
-    <w:p>
-      <w:pPr>
-        <w:rPr>
-          <w:b/>
-        </w:rPr>
-      </w:pPr>
-      <w:r>
-        <w:rPr>
-          <w:b/>
-        </w:rPr>
-        <w:t xml:space="preserve">ID: </w:t>
-      </w:r>
-    </w:p>
-    <w:p>
-      <w:pPr>
-        <w:rPr>
-          <w:b/>
-        </w:rPr>
-      </w:pPr>
-      <w:proofErr w:type="spellStart"/>
-      <w:r>
-        <w:rPr>
-          <w:b/>
-        </w:rPr>
-        <w:t>Descripcion</w:t>
-      </w:r>
-      <w:proofErr w:type="spellEnd"/>
-      <w:r>
-        <w:rPr>
-          <w:b/>
-        </w:rPr>
-        <w:t>:</w:t>
-      </w:r>
-    </w:p>
-    <w:p>
-      <w:pPr>
-        <w:rPr>
-          <w:b/>
-        </w:rPr>
-      </w:pPr>
-      <w:r>
-        <w:rPr>
-          <w:b/>
-        </w:rPr>
-        <w:t>Importancia:</w:t>
-      </w:r>
-    </w:p>
-    <w:p>
-      <w:pPr>
-        <w:rPr>
-          <w:b/>
-        </w:rPr>
-      </w:pPr>
-      <w:r>
-        <w:rPr>
-          <w:b/>
-        </w:rPr>
-        <w:t xml:space="preserve">Criterios de </w:t>
-      </w:r>
-      <w:proofErr w:type="spellStart"/>
-      <w:r>
-        <w:rPr>
-          <w:b/>
-        </w:rPr>
-        <w:t>Aceptacion</w:t>
-      </w:r>
-      <w:proofErr w:type="spellEnd"/>
-      <w:r>
-        <w:rPr>
-          <w:b/>
-        </w:rPr>
-        <w:t>:</w:t>
-      </w:r>
-    </w:p>
-    <w:p>
-      <w:pPr>
-        <w:rPr>
-          <w:b/>
-        </w:rPr>
-      </w:pPr>
-    </w:p>
-    <w:p>
-      <w:pPr>
-        <w:rPr>
-          <w:b/>
-        </w:rPr>
-      </w:pPr>
-    </w:p>
-    <w:p>
-      <w:pPr>
-        <w:rPr>
-          <w:b/>
-        </w:rPr>
-      </w:pPr>
-      <w:r>
-        <w:rPr>
-          <w:b/>
-        </w:rPr>
-        <w:t>Historia:</w:t>
-      </w:r>
-    </w:p>
-    <w:p>
-      <w:pPr>
-        <w:rPr>
-          <w:b/>
-        </w:rPr>
-      </w:pPr>
-      <w:r>
-        <w:rPr>
-          <w:b/>
-        </w:rPr>
-        <w:t xml:space="preserve">ID: </w:t>
-      </w:r>
-    </w:p>
-    <w:p>
-      <w:pPr>
-        <w:rPr>
-          <w:b/>
-        </w:rPr>
-      </w:pPr>
-      <w:proofErr w:type="spellStart"/>
-      <w:r>
-        <w:rPr>
-          <w:b/>
-        </w:rPr>
-        <w:t>Descripcion</w:t>
-      </w:r>
-      <w:proofErr w:type="spellEnd"/>
-      <w:r>
-        <w:rPr>
-          <w:b/>
-        </w:rPr>
-        <w:t>:</w:t>
-      </w:r>
-    </w:p>
-    <w:p>
-      <w:pPr>
-        <w:rPr>
-          <w:b/>
-        </w:rPr>
-      </w:pPr>
-      <w:r>
-        <w:rPr>
-          <w:b/>
-        </w:rPr>
-        <w:t>Importancia:</w:t>
-      </w:r>
-    </w:p>
-    <w:p>
-      <w:pPr>
-        <w:rPr>
-          <w:b/>
-        </w:rPr>
-      </w:pPr>
-      <w:r>
-        <w:rPr>
-          <w:b/>
-        </w:rPr>
-        <w:t xml:space="preserve">Criterios de </w:t>
-      </w:r>
-      <w:proofErr w:type="spellStart"/>
-      <w:r>
-        <w:rPr>
-          <w:b/>
-        </w:rPr>
-        <w:t>Aceptacion</w:t>
-      </w:r>
-      <w:proofErr w:type="spellEnd"/>
-      <w:r>
-        <w:rPr>
-          <w:b/>
-        </w:rPr>
-        <w:t>:</w:t>
-      </w:r>
-    </w:p>
-    <w:p>
-      <w:pPr>
-        <w:rPr>
-          <w:b/>
-        </w:rPr>
-      </w:pPr>
-    </w:p>
-    <w:p>
-      <w:pPr>
-        <w:rPr>
-          <w:b/>
-        </w:rPr>
-      </w:pPr>
-    </w:p>
-    <w:p>
-      <w:pPr>
-        <w:rPr>
-          <w:b/>
-        </w:rPr>
-      </w:pPr>
-    </w:p>
-    <w:p>
-      <w:pPr>
-        <w:rPr>
-          <w:b/>
-        </w:rPr>
-      </w:pPr>
-    </w:p>
-    <w:p>
-      <w:pPr>
-        <w:rPr>
-          <w:b/>
-        </w:rPr>
-      </w:pPr>
-    </w:p>
-    <w:p>
-      <w:pPr>
-        <w:rPr>
-          <w:b/>
-        </w:rPr>
-      </w:pPr>
-    </w:p>
-    <w:p>
-      <w:pPr>
-        <w:rPr>
-          <w:b/>
-        </w:rPr>
-      </w:pPr>
-    </w:p>
-    <w:p>
-      <w:pPr>
-        <w:rPr>
-          <w:b/>
-        </w:rPr>
-      </w:pPr>
-    </w:p>
-    <w:p>
-      <w:pPr>
-        <w:rPr>
-          <w:b/>
-        </w:rPr>
-      </w:pPr>
-    </w:p>
-    <w:p>
-      <w:pPr>
-        <w:rPr>
-          <w:b/>
-        </w:rPr>
-      </w:pPr>
-    </w:p>
-    <w:p>
-      <w:pPr>
-        <w:rPr>
-          <w:b/>
-        </w:rPr>
-      </w:pPr>
-    </w:p>
-    <w:p>
-      <w:pPr>
-        <w:rPr>
-          <w:b/>
-        </w:rPr>
-      </w:pPr>
-      <w:r>
-        <w:rPr>
-          <w:b/>
-        </w:rPr>
         <w:t>PRODUCT BACKLOG</w:t>
       </w:r>
     </w:p>
@@ -5726,16 +5613,7 @@
                 <w:color w:val="000000"/>
                 <w:lang w:eastAsia="es-ES"/>
               </w:rPr>
-              <w:t xml:space="preserve">Diseñar la base de datos con las </w:t>
-            </w:r>
-            <w:r>
-              <w:rPr>
-                <w:rFonts w:ascii="Calibri" w:eastAsia="Times New Roman" w:hAnsi="Calibri" w:cs="Times New Roman"/>
-                <w:color w:val="000000"/>
-                <w:lang w:eastAsia="es-ES"/>
-              </w:rPr>
-              <w:lastRenderedPageBreak/>
-              <w:t>tablas ne</w:t>
+              <w:t>Diseñar la base de datos con las tablas ne</w:t>
             </w:r>
             <w:r>
               <w:rPr>
@@ -5846,6 +5724,14 @@
                 <w:lang w:eastAsia="es-ES"/>
               </w:rPr>
               <w:br/>
+            </w:r>
+            <w:r>
+              <w:rPr>
+                <w:rFonts w:ascii="Calibri" w:eastAsia="Times New Roman" w:hAnsi="Calibri" w:cs="Times New Roman"/>
+                <w:color w:val="000000"/>
+                <w:lang w:eastAsia="es-ES"/>
+              </w:rPr>
+              <w:lastRenderedPageBreak/>
               <w:t xml:space="preserve"> y eliminar la información de los</w:t>
             </w:r>
             <w:r>
@@ -7351,6 +7237,8 @@
       <w:pPr>
         <w:rPr>
           <w:b/>
+          <w:noProof/>
+          <w:lang w:eastAsia="es-ES"/>
         </w:rPr>
       </w:pPr>
       <w:r>
@@ -7430,8 +7318,146 @@
           <w:b/>
         </w:rPr>
       </w:pPr>
-      <w:bookmarkStart w:id="0" w:name="_GoBack"/>
-      <w:bookmarkEnd w:id="0"/>
+      <w:r>
+        <w:rPr>
+          <w:b/>
+        </w:rPr>
+        <w:t>Tablas necesarias para registrar un Usuario.</w:t>
+      </w:r>
+    </w:p>
+    <w:p>
+      <w:pPr>
+        <w:rPr>
+          <w:b/>
+          <w:noProof/>
+          <w:lang w:eastAsia="es-ES"/>
+        </w:rPr>
+      </w:pPr>
+      <w:r>
+        <w:rPr>
+          <w:b/>
+          <w:noProof/>
+          <w:lang w:eastAsia="es-ES"/>
+        </w:rPr>
+        <w:lastRenderedPageBreak/>
+        <w:t xml:space="preserve">                                                  </w:t>
+      </w:r>
+    </w:p>
+    <w:p>
+      <w:pPr>
+        <w:rPr>
+          <w:b/>
+        </w:rPr>
+      </w:pPr>
+      <w:r>
+        <w:rPr>
+          <w:b/>
+          <w:noProof/>
+          <w:lang w:eastAsia="es-ES"/>
+        </w:rPr>
+        <w:t xml:space="preserve">                                                       </w:t>
+      </w:r>
+      <w:r>
+        <w:rPr>
+          <w:b/>
+          <w:noProof/>
+          <w:lang w:eastAsia="es-ES"/>
+        </w:rPr>
+        <w:drawing>
+          <wp:inline distT="0" distB="0" distL="0" distR="0">
+            <wp:extent cx="2733675" cy="1123950"/>
+            <wp:effectExtent l="0" t="0" r="9525" b="0"/>
+            <wp:docPr id="1" name="Imagen 1"/>
+            <wp:cNvGraphicFramePr>
+              <a:graphicFrameLocks xmlns:a="http://schemas.openxmlformats.org/drawingml/2006/main" noChangeAspect="1"/>
+            </wp:cNvGraphicFramePr>
+            <a:graphic xmlns:a="http://schemas.openxmlformats.org/drawingml/2006/main">
+              <a:graphicData uri="http://schemas.openxmlformats.org/drawingml/2006/picture">
+                <pic:pic xmlns:pic="http://schemas.openxmlformats.org/drawingml/2006/picture">
+                  <pic:nvPicPr>
+                    <pic:cNvPr id="0" name="Picture 1"/>
+                    <pic:cNvPicPr>
+                      <a:picLocks noChangeAspect="1" noChangeArrowheads="1"/>
+                    </pic:cNvPicPr>
+                  </pic:nvPicPr>
+                  <pic:blipFill>
+                    <a:blip r:embed="rId9">
+                      <a:extLst>
+                        <a:ext uri="{28A0092B-C50C-407E-A947-70E740481C1C}">
+                          <a14:useLocalDpi xmlns:a14="http://schemas.microsoft.com/office/drawing/2010/main" val="0"/>
+                        </a:ext>
+                      </a:extLst>
+                    </a:blip>
+                    <a:srcRect/>
+                    <a:stretch>
+                      <a:fillRect/>
+                    </a:stretch>
+                  </pic:blipFill>
+                  <pic:spPr bwMode="auto">
+                    <a:xfrm>
+                      <a:off x="0" y="0"/>
+                      <a:ext cx="2733675" cy="1123950"/>
+                    </a:xfrm>
+                    <a:prstGeom prst="rect">
+                      <a:avLst/>
+                    </a:prstGeom>
+                    <a:noFill/>
+                    <a:ln>
+                      <a:noFill/>
+                    </a:ln>
+                  </pic:spPr>
+                </pic:pic>
+              </a:graphicData>
+            </a:graphic>
+          </wp:inline>
+        </w:drawing>
+      </w:r>
+    </w:p>
+    <w:p>
+      <w:pPr>
+        <w:rPr>
+          <w:b/>
+        </w:rPr>
+      </w:pPr>
+      <w:r>
+        <w:rPr>
+          <w:b/>
+        </w:rPr>
+        <w:t>SPRINT 2</w:t>
+      </w:r>
+    </w:p>
+    <w:p>
+      <w:pPr>
+        <w:rPr>
+          <w:b/>
+        </w:rPr>
+      </w:pPr>
+      <w:r>
+        <w:rPr>
+          <w:b/>
+        </w:rPr>
+        <w:t>PLANEACION SPRINT 2</w:t>
+      </w:r>
+    </w:p>
+    <w:p>
+      <w:pPr>
+        <w:rPr>
+          <w:b/>
+        </w:rPr>
+      </w:pPr>
+      <w:r>
+        <w:rPr>
+          <w:b/>
+        </w:rPr>
+        <w:t>SPRINT BACKLOG</w:t>
+      </w:r>
+    </w:p>
+    <w:p>
+      <w:pPr>
+        <w:rPr>
+          <w:b/>
+        </w:rPr>
+      </w:pPr>
     </w:p>
     <w:p>
       <w:pPr>
@@ -8377,7 +8403,7 @@
 </file>
 
 <file path=customXml/itemProps1.xml><?xml version="1.0" encoding="utf-8"?>
-<ds:datastoreItem xmlns:ds="http://schemas.openxmlformats.org/officeDocument/2006/customXml" ds:itemID="{B1734CFF-BD0E-4852-BA2A-064B2C1FCF8A}">
+<ds:datastoreItem xmlns:ds="http://schemas.openxmlformats.org/officeDocument/2006/customXml" ds:itemID="{8BBD7103-1312-4FAF-BF43-A000F53ADE8B}">
   <ds:schemaRefs>
     <ds:schemaRef ds:uri="http://schemas.openxmlformats.org/officeDocument/2006/bibliography"/>
   </ds:schemaRefs>

</xml_diff>

<commit_message>
cambios en la interfaz de venta
</commit_message>
<xml_diff>
--- a/documentacion/HistoriasUsuario17032015.docx
+++ b/documentacion/HistoriasUsuario17032015.docx
@@ -353,21 +353,13 @@
         <w:t>Descripción</w:t>
       </w:r>
       <w:r>
-        <w:t xml:space="preserve">: </w:t>
-      </w:r>
-      <w:bookmarkStart w:id="0" w:name="_GoBack"/>
-      <w:r>
-        <w:t>Yo como usuario (administrador y vendedor) debo aute</w:t>
+        <w:t>: Yo como usuario (administrador y vendedor) debo aute</w:t>
       </w:r>
       <w:r>
         <w:t>nticar mi contraseña y nombre  para poder  ingresar</w:t>
       </w:r>
       <w:r>
-        <w:t xml:space="preserve"> a mi cuenta</w:t>
-      </w:r>
-      <w:bookmarkEnd w:id="0"/>
-      <w:r>
-        <w:t>.</w:t>
+        <w:t xml:space="preserve"> a mi cuenta.</w:t>
       </w:r>
     </w:p>
     <w:p>
@@ -7257,9 +7249,9 @@
         </w:rPr>
         <w:drawing>
           <wp:inline distT="0" distB="0" distL="0" distR="0">
-            <wp:extent cx="3448050" cy="4705350"/>
-            <wp:effectExtent l="0" t="0" r="0" b="0"/>
-            <wp:docPr id="4" name="Imagen 4"/>
+            <wp:extent cx="5610225" cy="4837084"/>
+            <wp:effectExtent l="0" t="0" r="0" b="1905"/>
+            <wp:docPr id="6" name="Imagen 6"/>
             <wp:cNvGraphicFramePr>
               <a:graphicFrameLocks xmlns:a="http://schemas.openxmlformats.org/drawingml/2006/main" noChangeAspect="1"/>
             </wp:cNvGraphicFramePr>
@@ -7288,7 +7280,7 @@
                   <pic:spPr bwMode="auto">
                     <a:xfrm>
                       <a:off x="0" y="0"/>
-                      <a:ext cx="3448050" cy="4705350"/>
+                      <a:ext cx="5610225" cy="4837084"/>
                     </a:xfrm>
                     <a:prstGeom prst="rect">
                       <a:avLst/>
@@ -7322,6 +7314,7 @@
         <w:rPr>
           <w:b/>
         </w:rPr>
+        <w:lastRenderedPageBreak/>
         <w:t>Tablas necesarias para registrar un Usuario.</w:t>
       </w:r>
     </w:p>
@@ -7339,7 +7332,6 @@
           <w:noProof/>
           <w:lang w:eastAsia="es-ES"/>
         </w:rPr>
-        <w:lastRenderedPageBreak/>
         <w:t xml:space="preserve">                                                  </w:t>
       </w:r>
     </w:p>
@@ -7357,6 +7349,66 @@
         </w:rPr>
         <w:t xml:space="preserve">                                                       </w:t>
       </w:r>
+    </w:p>
+    <w:p>
+      <w:pPr>
+        <w:rPr>
+          <w:b/>
+        </w:rPr>
+      </w:pPr>
+      <w:r>
+        <w:rPr>
+          <w:b/>
+        </w:rPr>
+        <w:t>SPRINT 2</w:t>
+      </w:r>
+    </w:p>
+    <w:p>
+      <w:pPr>
+        <w:rPr>
+          <w:b/>
+        </w:rPr>
+      </w:pPr>
+      <w:r>
+        <w:rPr>
+          <w:b/>
+        </w:rPr>
+        <w:t>PLANEACION SPRINT 2</w:t>
+      </w:r>
+    </w:p>
+    <w:p>
+      <w:pPr>
+        <w:rPr>
+          <w:b/>
+        </w:rPr>
+      </w:pPr>
+      <w:r>
+        <w:rPr>
+          <w:b/>
+        </w:rPr>
+        <w:t>SPRINT BACKLOG</w:t>
+      </w:r>
+    </w:p>
+    <w:p>
+      <w:pPr>
+        <w:rPr>
+          <w:b/>
+        </w:rPr>
+      </w:pPr>
+    </w:p>
+    <w:p>
+      <w:pPr>
+        <w:rPr>
+          <w:b/>
+        </w:rPr>
+      </w:pPr>
+    </w:p>
+    <w:p>
+      <w:pPr>
+        <w:rPr>
+          <w:b/>
+        </w:rPr>
+      </w:pPr>
       <w:r>
         <w:rPr>
           <w:b/>
@@ -7365,9 +7417,9 @@
         </w:rPr>
         <w:drawing>
           <wp:inline distT="0" distB="0" distL="0" distR="0">
-            <wp:extent cx="2733675" cy="1123950"/>
-            <wp:effectExtent l="0" t="0" r="9525" b="0"/>
-            <wp:docPr id="1" name="Imagen 1"/>
+            <wp:extent cx="5548639" cy="5000625"/>
+            <wp:effectExtent l="0" t="0" r="0" b="0"/>
+            <wp:docPr id="3" name="Imagen 3"/>
             <wp:cNvGraphicFramePr>
               <a:graphicFrameLocks xmlns:a="http://schemas.openxmlformats.org/drawingml/2006/main" noChangeAspect="1"/>
             </wp:cNvGraphicFramePr>
@@ -7375,7 +7427,7 @@
               <a:graphicData uri="http://schemas.openxmlformats.org/drawingml/2006/picture">
                 <pic:pic xmlns:pic="http://schemas.openxmlformats.org/drawingml/2006/picture">
                   <pic:nvPicPr>
-                    <pic:cNvPr id="0" name="Picture 1"/>
+                    <pic:cNvPr id="0" name="Picture 2"/>
                     <pic:cNvPicPr>
                       <a:picLocks noChangeAspect="1" noChangeArrowheads="1"/>
                     </pic:cNvPicPr>
@@ -7396,7 +7448,7 @@
                   <pic:spPr bwMode="auto">
                     <a:xfrm>
                       <a:off x="0" y="0"/>
-                      <a:ext cx="2733675" cy="1123950"/>
+                      <a:ext cx="5548639" cy="5000625"/>
                     </a:xfrm>
                     <a:prstGeom prst="rect">
                       <a:avLst/>
@@ -7413,65 +7465,14 @@
         </w:drawing>
       </w:r>
     </w:p>
-    <w:p>
-      <w:pPr>
-        <w:rPr>
-          <w:b/>
-        </w:rPr>
-      </w:pPr>
-      <w:r>
-        <w:rPr>
-          <w:b/>
-        </w:rPr>
-        <w:t>SPRINT 2</w:t>
-      </w:r>
-    </w:p>
-    <w:p>
-      <w:pPr>
-        <w:rPr>
-          <w:b/>
-        </w:rPr>
-      </w:pPr>
-      <w:r>
-        <w:rPr>
-          <w:b/>
-        </w:rPr>
-        <w:t>PLANEACION SPRINT 2</w:t>
-      </w:r>
-    </w:p>
-    <w:p>
-      <w:pPr>
-        <w:rPr>
-          <w:b/>
-        </w:rPr>
-      </w:pPr>
-      <w:r>
-        <w:rPr>
-          <w:b/>
-        </w:rPr>
-        <w:t>SPRINT BACKLOG</w:t>
-      </w:r>
-    </w:p>
-    <w:p>
-      <w:pPr>
-        <w:rPr>
-          <w:b/>
-        </w:rPr>
-      </w:pPr>
-    </w:p>
-    <w:p>
-      <w:pPr>
-        <w:rPr>
-          <w:b/>
-        </w:rPr>
-      </w:pPr>
-    </w:p>
-    <w:p>
-      <w:pPr>
-        <w:rPr>
-          <w:b/>
-        </w:rPr>
-      </w:pPr>
+    <w:p/>
+    <w:p/>
+    <w:p>
+      <w:pPr>
+        <w:ind w:firstLine="708"/>
+      </w:pPr>
+      <w:bookmarkStart w:id="0" w:name="_GoBack"/>
+      <w:bookmarkEnd w:id="0"/>
     </w:p>
     <w:sectPr>
       <w:pgSz w:w="11906" w:h="16838"/>
@@ -8403,7 +8404,7 @@
 </file>
 
 <file path=customXml/itemProps1.xml><?xml version="1.0" encoding="utf-8"?>
-<ds:datastoreItem xmlns:ds="http://schemas.openxmlformats.org/officeDocument/2006/customXml" ds:itemID="{8BBD7103-1312-4FAF-BF43-A000F53ADE8B}">
+<ds:datastoreItem xmlns:ds="http://schemas.openxmlformats.org/officeDocument/2006/customXml" ds:itemID="{B049199F-268E-41D4-BC6F-64DF39140A75}">
   <ds:schemaRefs>
     <ds:schemaRef ds:uri="http://schemas.openxmlformats.org/officeDocument/2006/bibliography"/>
   </ds:schemaRefs>

</xml_diff>